<commit_message>
feat: Add book mark
</commit_message>
<xml_diff>
--- a/fixtures/bookmark/bookmark.docx
+++ b/fixtures/bookmark/bookmark.docx
@@ -7,26 +7,12 @@
         <w:pStyle w:val="Normal"/>
         <w:rPr/>
       </w:pPr>
-      <w:bookmarkStart w:id="0" w:name="bookmark_test"/>
+      <w:bookmarkStart w:id="0" w:name="ABCD-1234"/>
       <w:r>
         <w:rPr/>
-        <w:t>Bookmark</w:t>
+        <w:t>Bookmarked</w:t>
       </w:r>
       <w:bookmarkEnd w:id="0"/>
-      <w:r>
-        <w:rPr/>
-        <w:t xml:space="preserve"> Hello</w:t>
-      </w:r>
-    </w:p>
-    <w:p>
-      <w:pPr>
-        <w:pStyle w:val="Normal"/>
-        <w:rPr/>
-      </w:pPr>
-      <w:r>
-        <w:rPr/>
-        <w:t>World</w:t>
-      </w:r>
     </w:p>
     <w:sectPr>
       <w:type w:val="nextPage"/>

</xml_diff>